<commit_message>
Diagramas Actividad / machote estimar costos
</commit_message>
<xml_diff>
--- a/ECUs/ECU - abonar.docx
+++ b/ECUs/ECU - abonar.docx
@@ -539,8 +539,18 @@
           <w:sz w:val="24"/>
           <w:lang w:val="es-419"/>
         </w:rPr>
-        <w:t>Administrar clientes y facturas. Extiende.</w:t>
-      </w:r>
+        <w:t>Ventas</w:t>
+      </w:r>
+      <w:r>
+        <w:rPr>
+          <w:rFonts w:ascii="Arial" w:hAnsi="Arial"/>
+          <w:sz w:val="24"/>
+          <w:lang w:val="es-419"/>
+        </w:rPr>
+        <w:t>. Extiende.</w:t>
+      </w:r>
+      <w:bookmarkStart w:id="0" w:name="_GoBack"/>
+      <w:bookmarkEnd w:id="0"/>
     </w:p>
     <w:p>
       <w:pPr>
@@ -1270,17 +1280,7 @@
                 <w:sz w:val="24"/>
                 <w:lang w:val="es-419"/>
               </w:rPr>
-              <w:t xml:space="preserve"> ingresa los da</w:t>
-            </w:r>
-            <w:bookmarkStart w:id="0" w:name="_GoBack"/>
-            <w:bookmarkEnd w:id="0"/>
-            <w:r>
-              <w:rPr>
-                <w:rFonts w:ascii="Arial" w:hAnsi="Arial"/>
-                <w:sz w:val="24"/>
-                <w:lang w:val="es-419"/>
-              </w:rPr>
-              <w:t>tos</w:t>
+              <w:t xml:space="preserve"> ingresa los datos</w:t>
             </w:r>
             <w:r>
               <w:rPr>
@@ -3603,7 +3603,7 @@
         <w:noProof/>
         <w:lang w:val="es-MX"/>
       </w:rPr>
-      <w:t>15/11/a</w:t>
+      <w:t>22/11/a</w:t>
     </w:r>
     <w:r>
       <w:rPr>
@@ -3674,7 +3674,7 @@
 
 <file path=word/numbering.xml><?xml version="1.0" encoding="utf-8"?>
 <w:numbering xmlns:wpc="http://schemas.microsoft.com/office/word/2010/wordprocessingCanvas" xmlns:mc="http://schemas.openxmlformats.org/markup-compatibility/2006" xmlns:o="urn:schemas-microsoft-com:office:office" xmlns:r="http://schemas.openxmlformats.org/officeDocument/2006/relationships" xmlns:m="http://schemas.openxmlformats.org/officeDocument/2006/math" xmlns:v="urn:schemas-microsoft-com:vml" xmlns:wp14="http://schemas.microsoft.com/office/word/2010/wordprocessingDrawing" xmlns:wp="http://schemas.openxmlformats.org/drawingml/2006/wordprocessingDrawing" xmlns:w10="urn:schemas-microsoft-com:office:word" xmlns:w="http://schemas.openxmlformats.org/wordprocessingml/2006/main" xmlns:w14="http://schemas.microsoft.com/office/word/2010/wordml" xmlns:w15="http://schemas.microsoft.com/office/word/2012/wordml" xmlns:wpg="http://schemas.microsoft.com/office/word/2010/wordprocessingGroup" xmlns:wpi="http://schemas.microsoft.com/office/word/2010/wordprocessingInk" xmlns:wne="http://schemas.microsoft.com/office/word/2006/wordml" xmlns:wps="http://schemas.microsoft.com/office/word/2010/wordprocessingShape" mc:Ignorable="w14 w15 wp14">
-  <w:abstractNum w:abstractNumId="0" w15:restartNumberingAfterBreak="0">
+  <w:abstractNum w:abstractNumId="0">
     <w:nsid w:val="085316A9"/>
     <w:multiLevelType w:val="multilevel"/>
     <w:tmpl w:val="4D2032E6"/>
@@ -3814,7 +3814,7 @@
       </w:rPr>
     </w:lvl>
   </w:abstractNum>
-  <w:abstractNum w:abstractNumId="1" w15:restartNumberingAfterBreak="0">
+  <w:abstractNum w:abstractNumId="1">
     <w:nsid w:val="0ADD00A0"/>
     <w:multiLevelType w:val="hybridMultilevel"/>
     <w:tmpl w:val="D53274DA"/>
@@ -3903,7 +3903,7 @@
       </w:pPr>
     </w:lvl>
   </w:abstractNum>
-  <w:abstractNum w:abstractNumId="2" w15:restartNumberingAfterBreak="0">
+  <w:abstractNum w:abstractNumId="2">
     <w:nsid w:val="0B0E49CB"/>
     <w:multiLevelType w:val="multilevel"/>
     <w:tmpl w:val="2620E41E"/>
@@ -4043,7 +4043,7 @@
       </w:rPr>
     </w:lvl>
   </w:abstractNum>
-  <w:abstractNum w:abstractNumId="3" w15:restartNumberingAfterBreak="0">
+  <w:abstractNum w:abstractNumId="3">
     <w:nsid w:val="0F421BE4"/>
     <w:multiLevelType w:val="hybridMultilevel"/>
     <w:tmpl w:val="9EEEA4C8"/>
@@ -4132,7 +4132,7 @@
       </w:pPr>
     </w:lvl>
   </w:abstractNum>
-  <w:abstractNum w:abstractNumId="4" w15:restartNumberingAfterBreak="0">
+  <w:abstractNum w:abstractNumId="4">
     <w:nsid w:val="10B07509"/>
     <w:multiLevelType w:val="hybridMultilevel"/>
     <w:tmpl w:val="E8F46B84"/>
@@ -4221,7 +4221,7 @@
       </w:pPr>
     </w:lvl>
   </w:abstractNum>
-  <w:abstractNum w:abstractNumId="5" w15:restartNumberingAfterBreak="0">
+  <w:abstractNum w:abstractNumId="5">
     <w:nsid w:val="27300760"/>
     <w:multiLevelType w:val="hybridMultilevel"/>
     <w:tmpl w:val="CB66A774"/>
@@ -4310,7 +4310,7 @@
       </w:pPr>
     </w:lvl>
   </w:abstractNum>
-  <w:abstractNum w:abstractNumId="6" w15:restartNumberingAfterBreak="0">
+  <w:abstractNum w:abstractNumId="6">
     <w:nsid w:val="2AAA08EE"/>
     <w:multiLevelType w:val="hybridMultilevel"/>
     <w:tmpl w:val="488E0374"/>
@@ -4399,7 +4399,7 @@
       </w:pPr>
     </w:lvl>
   </w:abstractNum>
-  <w:abstractNum w:abstractNumId="7" w15:restartNumberingAfterBreak="0">
+  <w:abstractNum w:abstractNumId="7">
     <w:nsid w:val="57CB555E"/>
     <w:multiLevelType w:val="hybridMultilevel"/>
     <w:tmpl w:val="20941E3C"/>
@@ -4488,7 +4488,7 @@
       </w:pPr>
     </w:lvl>
   </w:abstractNum>
-  <w:abstractNum w:abstractNumId="8" w15:restartNumberingAfterBreak="0">
+  <w:abstractNum w:abstractNumId="8">
     <w:nsid w:val="63882C11"/>
     <w:multiLevelType w:val="hybridMultilevel"/>
     <w:tmpl w:val="7DAEE1FA"/>
@@ -4605,7 +4605,7 @@
       </w:pPr>
     </w:lvl>
   </w:abstractNum>
-  <w:abstractNum w:abstractNumId="9" w15:restartNumberingAfterBreak="0">
+  <w:abstractNum w:abstractNumId="9">
     <w:nsid w:val="674C0F69"/>
     <w:multiLevelType w:val="hybridMultilevel"/>
     <w:tmpl w:val="DEC81B62"/>
@@ -4718,7 +4718,7 @@
       </w:pPr>
     </w:lvl>
   </w:abstractNum>
-  <w:abstractNum w:abstractNumId="10" w15:restartNumberingAfterBreak="0">
+  <w:abstractNum w:abstractNumId="10">
     <w:nsid w:val="681533DF"/>
     <w:multiLevelType w:val="hybridMultilevel"/>
     <w:tmpl w:val="D5662850"/>
@@ -4807,7 +4807,7 @@
       </w:pPr>
     </w:lvl>
   </w:abstractNum>
-  <w:abstractNum w:abstractNumId="11" w15:restartNumberingAfterBreak="0">
+  <w:abstractNum w:abstractNumId="11">
     <w:nsid w:val="72E17C30"/>
     <w:multiLevelType w:val="hybridMultilevel"/>
     <w:tmpl w:val="32FEA082"/>
@@ -4896,7 +4896,7 @@
       </w:pPr>
     </w:lvl>
   </w:abstractNum>
-  <w:abstractNum w:abstractNumId="12" w15:restartNumberingAfterBreak="0">
+  <w:abstractNum w:abstractNumId="12">
     <w:nsid w:val="760856EB"/>
     <w:multiLevelType w:val="hybridMultilevel"/>
     <w:tmpl w:val="95FECF66"/>
@@ -5009,7 +5009,7 @@
       </w:pPr>
     </w:lvl>
   </w:abstractNum>
-  <w:abstractNum w:abstractNumId="13" w15:restartNumberingAfterBreak="0">
+  <w:abstractNum w:abstractNumId="13">
     <w:nsid w:val="7E654DD1"/>
     <w:multiLevelType w:val="multilevel"/>
     <w:tmpl w:val="7AAEF08A"/>

</xml_diff>